<commit_message>
orm mapping and join types, module 6
</commit_message>
<xml_diff>
--- a/docs/materials/setup.docx
+++ b/docs/materials/setup.docx
@@ -72,6 +72,196 @@
           <w:shd w:fill="auto" w:val="clear"/>
         </w:rPr>
       </w:pPr>
+    </w:p>
+    <w:p>
+      <w:pPr>
+        <w:spacing w:before="0" w:after="0" w:line="240"/>
+        <w:ind w:right="0" w:left="0" w:firstLine="0"/>
+        <w:jc w:val="left"/>
+        <w:rPr>
+          <w:rFonts w:ascii="Cambria" w:hAnsi="Cambria" w:cs="Cambria" w:eastAsia="Cambria"/>
+          <w:color w:val="auto"/>
+          <w:spacing w:val="0"/>
+          <w:position w:val="0"/>
+          <w:sz w:val="24"/>
+          <w:shd w:fill="auto" w:val="clear"/>
+        </w:rPr>
+      </w:pPr>
+      <w:r>
+        <w:rPr>
+          <w:rFonts w:ascii="Cambria" w:hAnsi="Cambria" w:cs="Cambria" w:eastAsia="Cambria"/>
+          <w:color w:val="auto"/>
+          <w:spacing w:val="0"/>
+          <w:position w:val="0"/>
+          <w:sz w:val="24"/>
+          <w:shd w:fill="auto" w:val="clear"/>
+        </w:rPr>
+        <w:t xml:space="preserve">Although the demos create the database, the fitnessTracker.sql is the export of the resulting demos. </w:t>
+      </w:r>
+    </w:p>
+    <w:p>
+      <w:pPr>
+        <w:spacing w:before="0" w:after="0" w:line="240"/>
+        <w:ind w:right="0" w:left="0" w:firstLine="0"/>
+        <w:jc w:val="left"/>
+        <w:rPr>
+          <w:rFonts w:ascii="Cambria" w:hAnsi="Cambria" w:cs="Cambria" w:eastAsia="Cambria"/>
+          <w:color w:val="auto"/>
+          <w:spacing w:val="0"/>
+          <w:position w:val="0"/>
+          <w:sz w:val="24"/>
+          <w:shd w:fill="auto" w:val="clear"/>
+        </w:rPr>
+      </w:pPr>
+    </w:p>
+    <w:p>
+      <w:pPr>
+        <w:spacing w:before="0" w:after="0" w:line="240"/>
+        <w:ind w:right="0" w:left="0" w:firstLine="0"/>
+        <w:jc w:val="left"/>
+        <w:rPr>
+          <w:rFonts w:ascii="Cambria" w:hAnsi="Cambria" w:cs="Cambria" w:eastAsia="Cambria"/>
+          <w:color w:val="auto"/>
+          <w:spacing w:val="0"/>
+          <w:position w:val="0"/>
+          <w:sz w:val="24"/>
+          <w:shd w:fill="auto" w:val="clear"/>
+        </w:rPr>
+      </w:pPr>
+      <w:r>
+        <w:rPr>
+          <w:rFonts w:ascii="Cambria" w:hAnsi="Cambria" w:cs="Cambria" w:eastAsia="Cambria"/>
+          <w:color w:val="auto"/>
+          <w:spacing w:val="0"/>
+          <w:position w:val="0"/>
+          <w:sz w:val="24"/>
+          <w:shd w:fill="auto" w:val="clear"/>
+        </w:rPr>
+        <w:t xml:space="preserve">To import the database and overwrite your current one, navigate to the install directory of MySQL, mine is C:\Program Files\MySQL\MySQL Server 5.6\bin</w:t>
+      </w:r>
+    </w:p>
+    <w:p>
+      <w:pPr>
+        <w:spacing w:before="0" w:after="0" w:line="240"/>
+        <w:ind w:right="0" w:left="0" w:firstLine="0"/>
+        <w:jc w:val="left"/>
+        <w:rPr>
+          <w:rFonts w:ascii="Cambria" w:hAnsi="Cambria" w:cs="Cambria" w:eastAsia="Cambria"/>
+          <w:color w:val="auto"/>
+          <w:spacing w:val="0"/>
+          <w:position w:val="0"/>
+          <w:sz w:val="24"/>
+          <w:shd w:fill="auto" w:val="clear"/>
+        </w:rPr>
+      </w:pPr>
+    </w:p>
+    <w:p>
+      <w:pPr>
+        <w:spacing w:before="0" w:after="0" w:line="240"/>
+        <w:ind w:right="0" w:left="0" w:firstLine="0"/>
+        <w:jc w:val="left"/>
+        <w:rPr>
+          <w:rFonts w:ascii="Cambria" w:hAnsi="Cambria" w:cs="Cambria" w:eastAsia="Cambria"/>
+          <w:color w:val="auto"/>
+          <w:spacing w:val="0"/>
+          <w:position w:val="0"/>
+          <w:sz w:val="24"/>
+          <w:shd w:fill="auto" w:val="clear"/>
+        </w:rPr>
+      </w:pPr>
+      <w:r>
+        <w:rPr>
+          <w:rFonts w:ascii="Cambria" w:hAnsi="Cambria" w:cs="Cambria" w:eastAsia="Cambria"/>
+          <w:color w:val="auto"/>
+          <w:spacing w:val="0"/>
+          <w:position w:val="0"/>
+          <w:sz w:val="24"/>
+          <w:shd w:fill="auto" w:val="clear"/>
+        </w:rPr>
+        <w:t xml:space="preserve">and execute the following command:</w:t>
+      </w:r>
+    </w:p>
+    <w:p>
+      <w:pPr>
+        <w:spacing w:before="0" w:after="0" w:line="240"/>
+        <w:ind w:right="0" w:left="0" w:firstLine="0"/>
+        <w:jc w:val="left"/>
+        <w:rPr>
+          <w:rFonts w:ascii="Cambria" w:hAnsi="Cambria" w:cs="Cambria" w:eastAsia="Cambria"/>
+          <w:color w:val="auto"/>
+          <w:spacing w:val="0"/>
+          <w:position w:val="0"/>
+          <w:sz w:val="24"/>
+          <w:shd w:fill="auto" w:val="clear"/>
+        </w:rPr>
+      </w:pPr>
+    </w:p>
+    <w:p>
+      <w:pPr>
+        <w:spacing w:before="0" w:after="0" w:line="240"/>
+        <w:ind w:right="0" w:left="0" w:firstLine="0"/>
+        <w:jc w:val="left"/>
+        <w:rPr>
+          <w:rFonts w:ascii="Cambria" w:hAnsi="Cambria" w:cs="Cambria" w:eastAsia="Cambria"/>
+          <w:color w:val="auto"/>
+          <w:spacing w:val="0"/>
+          <w:position w:val="0"/>
+          <w:sz w:val="24"/>
+          <w:shd w:fill="auto" w:val="clear"/>
+        </w:rPr>
+      </w:pPr>
+      <w:r>
+        <w:rPr>
+          <w:rFonts w:ascii="Cambria" w:hAnsi="Cambria" w:cs="Cambria" w:eastAsia="Cambria"/>
+          <w:color w:val="auto"/>
+          <w:spacing w:val="0"/>
+          <w:position w:val="0"/>
+          <w:sz w:val="24"/>
+          <w:shd w:fill="auto" w:val="clear"/>
+        </w:rPr>
+        <w:t xml:space="preserve">mysql --user root --password=password fitnessTracker &lt; C:\tmp\fitnessTracker.sql</w:t>
+      </w:r>
+    </w:p>
+    <w:p>
+      <w:pPr>
+        <w:spacing w:before="0" w:after="0" w:line="240"/>
+        <w:ind w:right="0" w:left="0" w:firstLine="0"/>
+        <w:jc w:val="left"/>
+        <w:rPr>
+          <w:rFonts w:ascii="Cambria" w:hAnsi="Cambria" w:cs="Cambria" w:eastAsia="Cambria"/>
+          <w:color w:val="auto"/>
+          <w:spacing w:val="0"/>
+          <w:position w:val="0"/>
+          <w:sz w:val="24"/>
+          <w:shd w:fill="auto" w:val="clear"/>
+        </w:rPr>
+      </w:pPr>
+    </w:p>
+    <w:p>
+      <w:pPr>
+        <w:spacing w:before="0" w:after="0" w:line="240"/>
+        <w:ind w:right="0" w:left="0" w:firstLine="0"/>
+        <w:jc w:val="left"/>
+        <w:rPr>
+          <w:rFonts w:ascii="Cambria" w:hAnsi="Cambria" w:cs="Cambria" w:eastAsia="Cambria"/>
+          <w:color w:val="auto"/>
+          <w:spacing w:val="0"/>
+          <w:position w:val="0"/>
+          <w:sz w:val="24"/>
+          <w:shd w:fill="auto" w:val="clear"/>
+        </w:rPr>
+      </w:pPr>
+      <w:r>
+        <w:rPr>
+          <w:rFonts w:ascii="Cambria" w:hAnsi="Cambria" w:cs="Cambria" w:eastAsia="Cambria"/>
+          <w:color w:val="auto"/>
+          <w:spacing w:val="0"/>
+          <w:position w:val="0"/>
+          <w:sz w:val="24"/>
+          <w:shd w:fill="auto" w:val="clear"/>
+        </w:rPr>
+        <w:t xml:space="preserve">This is assuming that you are using the same username and password as in the demos and that the fitnessTracker.sql has been unzipped in the C:\tmp directory.</w:t>
+      </w:r>
     </w:p>
   </w:body>
 </w:document>

</xml_diff>